<commit_message>
some operators are lost
expressions of the form (OP1 num (OP2 num num)) replace OP1 with OP2
</commit_message>
<xml_diff>
--- a/Delivery - Recursive Descent Parser/report.docx
+++ b/Delivery - Recursive Descent Parser/report.docx
@@ -1368,7 +1368,7 @@
               <w:rFonts w:ascii="Cambria Math" w:hAnsi="Cambria Math"/>
               <w:lang w:val="en-GB"/>
             </w:rPr>
-            <m:t>C :≔S | λ</m:t>
+            <m:t xml:space="preserve">C :≔S | </m:t>
           </m:r>
           <m:r>
             <m:rPr>
@@ -1378,6 +1378,16 @@
               <w:rFonts w:ascii="Cambria Math" w:hAnsi="Cambria Math"/>
               <w:lang w:val="en-GB"/>
             </w:rPr>
+            <m:t>λ</m:t>
+          </m:r>
+          <m:r>
+            <m:rPr>
+              <m:sty m:val="p"/>
+            </m:rPr>
+            <w:rPr>
+              <w:rFonts w:ascii="Cambria Math" w:hAnsi="Cambria Math"/>
+              <w:lang w:val="en-GB"/>
+            </w:rPr>
             <w:br/>
           </m:r>
         </m:oMath>
@@ -1388,6 +1398,13 @@
               <w:lang w:val="en-GB"/>
             </w:rPr>
             <m:t>O∷= +</m:t>
+          </m:r>
+          <m:r>
+            <w:rPr>
+              <w:rFonts w:ascii="Cambria Math" w:hAnsi="Cambria Math"/>
+              <w:lang w:val="en-GB"/>
+            </w:rPr>
+            <m:t xml:space="preserve"> </m:t>
           </m:r>
           <m:d>
             <m:dPr>
@@ -1407,7 +1424,21 @@
                   <w:rFonts w:ascii="Cambria Math" w:hAnsi="Cambria Math"/>
                   <w:lang w:val="en-GB"/>
                 </w:rPr>
+                <m:t xml:space="preserve"> </m:t>
+              </m:r>
+              <m:r>
+                <w:rPr>
+                  <w:rFonts w:ascii="Cambria Math" w:hAnsi="Cambria Math"/>
+                  <w:lang w:val="en-GB"/>
+                </w:rPr>
                 <m:t>-</m:t>
+              </m:r>
+              <m:r>
+                <w:rPr>
+                  <w:rFonts w:ascii="Cambria Math" w:hAnsi="Cambria Math"/>
+                  <w:lang w:val="en-GB"/>
+                </w:rPr>
+                <m:t xml:space="preserve"> </m:t>
               </m:r>
             </m:e>
           </m:d>
@@ -1447,7 +1478,23 @@
           <w:rFonts w:eastAsiaTheme="minorEastAsia"/>
           <w:lang w:val="en-GB"/>
         </w:rPr>
-        <w:t>Where S is the axiom, N is the nonterminal for the numbers, E is the nonterminal for expressions, P stands for “parameter”, O stands for “operator” and C is the nonterminal that allows us to handle multiple expressions in one line and stands for “continue”. The terminal “n” stands for the newline character, “\n”.</w:t>
+        <w:t>Where S is the axiom, N is the nonterminal for the numbers, E is the nonterminal for expressions, P stands for “p</w:t>
+      </w:r>
+      <w:proofErr w:type="spellStart"/>
+      <w:r>
+        <w:rPr>
+          <w:rFonts w:eastAsiaTheme="minorEastAsia"/>
+          <w:lang w:val="en-GB"/>
+        </w:rPr>
+        <w:t>arameter</w:t>
+      </w:r>
+      <w:proofErr w:type="spellEnd"/>
+      <w:r>
+        <w:rPr>
+          <w:rFonts w:eastAsiaTheme="minorEastAsia"/>
+          <w:lang w:val="en-GB"/>
+        </w:rPr>
+        <w:t>”, O stands for “operator” and C is the nonterminal that allows us to handle multiple expressions in one line and stands for “continue”. The terminal “n” stands for the newline character, “\n”.</w:t>
       </w:r>
     </w:p>
     <w:p>
@@ -2382,14 +2429,609 @@
     </w:p>
     <w:p>
       <w:pPr>
-        <w:jc w:val="both"/>
-        <w:rPr>
+        <w:pStyle w:val="Ttulo1"/>
+        <w:numPr>
+          <w:ilvl w:val="0"/>
+          <w:numId w:val="2"/>
+        </w:numPr>
+        <w:rPr>
+          <w:lang w:val="en-GB"/>
+        </w:rPr>
+      </w:pPr>
+      <w:r>
+        <w:rPr>
+          <w:lang w:val="en-GB"/>
+        </w:rPr>
+        <w:t>Develop a Recursive Descent Parser according to the grammar of point 2 to</w:t>
+      </w:r>
+      <w:r>
+        <w:rPr>
+          <w:lang w:val="en-GB"/>
+        </w:rPr>
+        <w:t xml:space="preserve"> </w:t>
+      </w:r>
+      <w:r>
+        <w:rPr>
+          <w:lang w:val="en-GB"/>
+        </w:rPr>
+        <w:t>process and evaluate expressions in prefix notation.</w:t>
+      </w:r>
+    </w:p>
+    <w:p>
+      <w:pPr>
+        <w:rPr>
+          <w:rFonts w:cstheme="minorHAnsi"/>
+          <w:lang w:val="en-GB"/>
+        </w:rPr>
+      </w:pPr>
+      <w:r>
+        <w:rPr>
+          <w:lang w:val="en-GB"/>
+        </w:rPr>
+        <w:t xml:space="preserve">I don’t know how to document this item without just </w:t>
+      </w:r>
+      <w:proofErr w:type="spellStart"/>
+      <w:r>
+        <w:rPr>
+          <w:lang w:val="en-GB"/>
+        </w:rPr>
+        <w:t>copypasting</w:t>
+      </w:r>
+      <w:proofErr w:type="spellEnd"/>
+      <w:r>
+        <w:rPr>
+          <w:lang w:val="en-GB"/>
+        </w:rPr>
+        <w:t xml:space="preserve"> </w:t>
+      </w:r>
+      <w:hyperlink r:id="rId12" w:history="1">
+        <w:r>
+          <w:rPr>
+            <w:rStyle w:val="Hipervnculo"/>
+            <w:lang w:val="en-GB"/>
+          </w:rPr>
+          <w:t xml:space="preserve">the entire code in </w:t>
+        </w:r>
+        <w:proofErr w:type="spellStart"/>
+        <w:r>
+          <w:rPr>
+            <w:rStyle w:val="Hipervnculo"/>
+            <w:rFonts w:ascii="Consolas" w:hAnsi="Consolas"/>
+            <w:lang w:val="en-GB"/>
+          </w:rPr>
+          <w:t>drLL.c</w:t>
+        </w:r>
+        <w:proofErr w:type="spellEnd"/>
+      </w:hyperlink>
+      <w:r>
+        <w:rPr>
+          <w:rFonts w:cstheme="minorHAnsi"/>
+          <w:lang w:val="en-GB"/>
+        </w:rPr>
+        <w:t>, so there it is.</w:t>
+      </w:r>
+    </w:p>
+    <w:p>
+      <w:pPr>
+        <w:rPr>
+          <w:rFonts w:asciiTheme="majorHAnsi" w:eastAsiaTheme="majorEastAsia" w:hAnsiTheme="majorHAnsi" w:cstheme="majorBidi"/>
+          <w:color w:val="2F5496" w:themeColor="accent1" w:themeShade="BF"/>
+          <w:sz w:val="32"/>
+          <w:szCs w:val="32"/>
+          <w:lang w:val="en-GB"/>
+        </w:rPr>
+      </w:pPr>
+      <w:r>
+        <w:rPr>
+          <w:lang w:val="en-GB"/>
+        </w:rPr>
+        <w:br w:type="page"/>
+      </w:r>
+    </w:p>
+    <w:p>
+      <w:pPr>
+        <w:pStyle w:val="Ttulo1"/>
+        <w:numPr>
+          <w:ilvl w:val="0"/>
+          <w:numId w:val="2"/>
+        </w:numPr>
+        <w:rPr>
+          <w:lang w:val="en-GB"/>
+        </w:rPr>
+      </w:pPr>
+      <w:r>
+        <w:rPr>
+          <w:lang w:val="en-GB"/>
+        </w:rPr>
+        <w:lastRenderedPageBreak/>
+        <w:t xml:space="preserve">Add the possibility to handle simple variables (one </w:t>
+      </w:r>
+      <w:r>
+        <w:rPr>
+          <w:lang w:val="en-GB"/>
+        </w:rPr>
+        <w:t>c</w:t>
+      </w:r>
+      <w:r>
+        <w:rPr>
+          <w:lang w:val="en-GB"/>
+        </w:rPr>
+        <w:t>haracter, upper or lower</w:t>
+      </w:r>
+      <w:r>
+        <w:rPr>
+          <w:lang w:val="en-GB"/>
+        </w:rPr>
+        <w:t xml:space="preserve"> </w:t>
+      </w:r>
+      <w:r>
+        <w:rPr>
+          <w:lang w:val="en-GB"/>
+        </w:rPr>
+        <w:t>case).</w:t>
+      </w:r>
+    </w:p>
+    <w:p>
+      <w:pPr>
+        <w:rPr>
+          <w:lang w:val="en-GB"/>
+        </w:rPr>
+      </w:pPr>
+      <w:r>
+        <w:rPr>
+          <w:lang w:val="en-GB"/>
+        </w:rPr>
+        <w:t>Here is the modified version of the grammar:</w:t>
+      </w:r>
+    </w:p>
+    <w:p>
+      <w:pPr>
+        <w:rPr>
+          <w:rFonts w:asciiTheme="majorHAnsi" w:eastAsiaTheme="majorEastAsia" w:hAnsiTheme="majorHAnsi" w:cstheme="majorBidi"/>
+          <w:iCs/>
+          <w:lang w:val="en-GB"/>
+        </w:rPr>
+      </w:pPr>
+      <m:oMathPara>
+        <m:oMath>
+          <m:r>
+            <w:rPr>
+              <w:rFonts w:ascii="Cambria Math" w:hAnsi="Cambria Math"/>
+              <w:lang w:val="en-GB"/>
+            </w:rPr>
+            <m:t xml:space="preserve">S :≔EnC </m:t>
+          </m:r>
+          <m:d>
+            <m:dPr>
+              <m:begChr m:val="|"/>
+              <m:endChr m:val="|"/>
+              <m:ctrlPr>
+                <w:rPr>
+                  <w:rFonts w:ascii="Cambria Math" w:hAnsi="Cambria Math"/>
+                  <w:i/>
+                  <w:lang w:val="en-GB"/>
+                </w:rPr>
+              </m:ctrlPr>
+            </m:dPr>
+            <m:e>
+              <m:r>
+                <w:rPr>
+                  <w:rFonts w:ascii="Cambria Math" w:hAnsi="Cambria Math"/>
+                  <w:lang w:val="en-GB"/>
+                </w:rPr>
+                <m:t xml:space="preserve"> Nn </m:t>
+              </m:r>
+            </m:e>
+          </m:d>
+          <m:r>
+            <w:rPr>
+              <w:rFonts w:ascii="Cambria Math" w:hAnsi="Cambria Math"/>
+              <w:lang w:val="en-GB"/>
+            </w:rPr>
+            <m:t xml:space="preserve"> Vn</m:t>
+          </m:r>
+          <m:r>
+            <w:rPr>
+              <w:rFonts w:ascii="Cambria Math" w:hAnsi="Cambria Math"/>
+              <w:lang w:val="en-GB"/>
+            </w:rPr>
+            <w:br/>
+          </m:r>
+        </m:oMath>
+        <m:oMath>
+          <m:r>
+            <w:rPr>
+              <w:rFonts w:ascii="Cambria Math" w:eastAsiaTheme="majorEastAsia" w:hAnsi="Cambria Math" w:cstheme="majorBidi"/>
+              <w:lang w:val="en-GB"/>
+            </w:rPr>
+            <m:t>E :≔LP)</m:t>
+          </m:r>
+          <m:r>
+            <w:rPr>
+              <w:rFonts w:ascii="Cambria Math" w:eastAsiaTheme="majorEastAsia" w:hAnsi="Cambria Math" w:cstheme="majorBidi"/>
+              <w:lang w:val="en-GB"/>
+            </w:rPr>
+            <w:br/>
+          </m:r>
+        </m:oMath>
+        <m:oMath>
+          <m:r>
+            <w:rPr>
+              <w:rFonts w:ascii="Cambria Math" w:eastAsiaTheme="majorEastAsia" w:hAnsi="Cambria Math" w:cstheme="majorBidi"/>
+              <w:lang w:val="en-GB"/>
+            </w:rPr>
+            <m:t xml:space="preserve">C :≔S | </m:t>
+          </m:r>
+          <m:r>
+            <m:rPr>
+              <m:sty m:val="p"/>
+            </m:rPr>
+            <w:rPr>
+              <w:rFonts w:ascii="Cambria Math" w:eastAsiaTheme="majorEastAsia" w:hAnsi="Cambria Math" w:cstheme="majorBidi"/>
+              <w:lang w:val="en-GB"/>
+            </w:rPr>
+            <m:t>λ</m:t>
+          </m:r>
+          <m:r>
+            <w:rPr>
+              <w:rFonts w:ascii="Cambria Math" w:eastAsiaTheme="majorEastAsia" w:hAnsi="Cambria Math" w:cstheme="majorBidi"/>
+              <w:lang w:val="en-GB"/>
+            </w:rPr>
+            <w:br/>
+          </m:r>
+        </m:oMath>
+        <m:oMath>
+          <m:r>
+            <w:rPr>
+              <w:rFonts w:ascii="Cambria Math" w:eastAsiaTheme="majorEastAsia" w:hAnsi="Cambria Math" w:cstheme="majorBidi"/>
+              <w:lang w:val="en-GB"/>
+            </w:rPr>
+            <m:t xml:space="preserve">N :≔0 </m:t>
+          </m:r>
+          <m:d>
+            <m:dPr>
+              <m:begChr m:val="|"/>
+              <m:endChr m:val="|"/>
+              <m:ctrlPr>
+                <w:rPr>
+                  <w:rFonts w:ascii="Cambria Math" w:eastAsiaTheme="majorEastAsia" w:hAnsi="Cambria Math" w:cstheme="majorBidi"/>
+                  <w:i/>
+                  <w:lang w:val="en-GB"/>
+                </w:rPr>
+              </m:ctrlPr>
+            </m:dPr>
+            <m:e>
+              <m:r>
+                <w:rPr>
+                  <w:rFonts w:ascii="Cambria Math" w:eastAsiaTheme="majorEastAsia" w:hAnsi="Cambria Math" w:cstheme="majorBidi"/>
+                  <w:lang w:val="en-GB"/>
+                </w:rPr>
+                <m:t xml:space="preserve"> 1 </m:t>
+              </m:r>
+            </m:e>
+          </m:d>
+          <m:r>
+            <w:rPr>
+              <w:rFonts w:ascii="Cambria Math" w:eastAsiaTheme="majorEastAsia" w:hAnsi="Cambria Math" w:cstheme="majorBidi"/>
+              <w:lang w:val="en-GB"/>
+            </w:rPr>
+            <m:t>…</m:t>
+          </m:r>
+          <m:r>
+            <w:rPr>
+              <w:rFonts w:ascii="Cambria Math" w:eastAsiaTheme="majorEastAsia" w:hAnsi="Cambria Math" w:cstheme="majorBidi"/>
+              <w:lang w:val="en-GB"/>
+            </w:rPr>
+            <w:br/>
+          </m:r>
+        </m:oMath>
+        <m:oMath>
+          <m:r>
+            <w:rPr>
+              <w:rFonts w:ascii="Cambria Math" w:eastAsiaTheme="majorEastAsia" w:hAnsi="Cambria Math" w:cstheme="majorBidi"/>
+              <w:lang w:val="en-GB"/>
+            </w:rPr>
+            <m:t>V∷=</m:t>
+          </m:r>
+          <m:r>
+            <m:rPr>
+              <m:sty m:val="p"/>
+            </m:rPr>
+            <w:rPr>
+              <w:rFonts w:ascii="Cambria Math" w:eastAsiaTheme="majorEastAsia" w:hAnsi="Cambria Math" w:cstheme="majorBidi"/>
+              <w:lang w:val="en-GB"/>
+            </w:rPr>
+            <m:t xml:space="preserve">A </m:t>
+          </m:r>
+          <m:d>
+            <m:dPr>
+              <m:begChr m:val="|"/>
+              <m:endChr m:val="|"/>
+              <m:ctrlPr>
+                <w:rPr>
+                  <w:rFonts w:ascii="Cambria Math" w:eastAsiaTheme="majorEastAsia" w:hAnsi="Cambria Math" w:cstheme="majorBidi"/>
+                  <w:iCs/>
+                  <w:lang w:val="en-GB"/>
+                </w:rPr>
+              </m:ctrlPr>
+            </m:dPr>
+            <m:e>
+              <m:r>
+                <m:rPr>
+                  <m:sty m:val="p"/>
+                </m:rPr>
+                <w:rPr>
+                  <w:rFonts w:ascii="Cambria Math" w:eastAsiaTheme="majorEastAsia" w:hAnsi="Cambria Math" w:cstheme="majorBidi"/>
+                  <w:lang w:val="en-GB"/>
+                </w:rPr>
+                <m:t xml:space="preserve"> B </m:t>
+              </m:r>
+            </m:e>
+          </m:d>
+          <m:r>
+            <m:rPr>
+              <m:sty m:val="p"/>
+            </m:rPr>
+            <w:rPr>
+              <w:rFonts w:ascii="Cambria Math" w:eastAsiaTheme="majorEastAsia" w:hAnsi="Cambria Math" w:cstheme="majorBidi"/>
+              <w:lang w:val="en-GB"/>
+            </w:rPr>
+            <m:t xml:space="preserve">…| Z </m:t>
+          </m:r>
+          <m:d>
+            <m:dPr>
+              <m:begChr m:val="|"/>
+              <m:endChr m:val="|"/>
+              <m:ctrlPr>
+                <w:rPr>
+                  <w:rFonts w:ascii="Cambria Math" w:eastAsiaTheme="majorEastAsia" w:hAnsi="Cambria Math" w:cstheme="majorBidi"/>
+                  <w:iCs/>
+                  <w:lang w:val="en-GB"/>
+                </w:rPr>
+              </m:ctrlPr>
+            </m:dPr>
+            <m:e>
+              <m:r>
+                <m:rPr>
+                  <m:sty m:val="p"/>
+                </m:rPr>
+                <w:rPr>
+                  <w:rFonts w:ascii="Cambria Math" w:eastAsiaTheme="majorEastAsia" w:hAnsi="Cambria Math" w:cstheme="majorBidi"/>
+                  <w:lang w:val="en-GB"/>
+                </w:rPr>
+                <m:t xml:space="preserve"> a </m:t>
+              </m:r>
+            </m:e>
+          </m:d>
+          <m:r>
+            <m:rPr>
+              <m:sty m:val="p"/>
+            </m:rPr>
+            <w:rPr>
+              <w:rFonts w:ascii="Cambria Math" w:eastAsiaTheme="majorEastAsia" w:hAnsi="Cambria Math" w:cstheme="majorBidi"/>
+              <w:lang w:val="en-GB"/>
+            </w:rPr>
+            <m:t xml:space="preserve"> b </m:t>
+          </m:r>
+          <m:d>
+            <m:dPr>
+              <m:begChr m:val="|"/>
+              <m:endChr m:val="|"/>
+              <m:ctrlPr>
+                <w:rPr>
+                  <w:rFonts w:ascii="Cambria Math" w:eastAsiaTheme="majorEastAsia" w:hAnsi="Cambria Math" w:cstheme="majorBidi"/>
+                  <w:iCs/>
+                  <w:lang w:val="en-GB"/>
+                </w:rPr>
+              </m:ctrlPr>
+            </m:dPr>
+            <m:e>
+              <m:r>
+                <m:rPr>
+                  <m:sty m:val="p"/>
+                </m:rPr>
+                <w:rPr>
+                  <w:rFonts w:ascii="Cambria Math" w:eastAsiaTheme="majorEastAsia" w:hAnsi="Cambria Math" w:cstheme="majorBidi"/>
+                  <w:lang w:val="en-GB"/>
+                </w:rPr>
+                <m:t>…</m:t>
+              </m:r>
+            </m:e>
+          </m:d>
+          <m:r>
+            <m:rPr>
+              <m:sty m:val="p"/>
+            </m:rPr>
+            <w:rPr>
+              <w:rFonts w:ascii="Cambria Math" w:eastAsiaTheme="majorEastAsia" w:hAnsi="Cambria Math" w:cstheme="majorBidi"/>
+              <w:lang w:val="en-GB"/>
+            </w:rPr>
+            <m:t xml:space="preserve"> z</m:t>
+          </m:r>
+          <m:r>
+            <m:rPr>
+              <m:sty m:val="p"/>
+            </m:rPr>
+            <w:rPr>
+              <w:rFonts w:ascii="Cambria Math" w:eastAsiaTheme="majorEastAsia" w:hAnsi="Cambria Math" w:cstheme="majorBidi"/>
+              <w:lang w:val="en-GB"/>
+            </w:rPr>
+            <w:br/>
+          </m:r>
+        </m:oMath>
+        <m:oMath>
+          <m:r>
+            <w:rPr>
+              <w:rFonts w:ascii="Cambria Math" w:eastAsiaTheme="majorEastAsia" w:hAnsi="Cambria Math" w:cstheme="majorBidi"/>
+              <w:lang w:val="en-GB"/>
+            </w:rPr>
+            <m:t xml:space="preserve">O :≔ + </m:t>
+          </m:r>
+          <m:d>
+            <m:dPr>
+              <m:begChr m:val="|"/>
+              <m:endChr m:val="|"/>
+              <m:ctrlPr>
+                <w:rPr>
+                  <w:rFonts w:ascii="Cambria Math" w:eastAsiaTheme="majorEastAsia" w:hAnsi="Cambria Math" w:cstheme="majorBidi"/>
+                  <w:i/>
+                  <w:iCs/>
+                  <w:lang w:val="en-GB"/>
+                </w:rPr>
+              </m:ctrlPr>
+            </m:dPr>
+            <m:e>
+              <m:r>
+                <w:rPr>
+                  <w:rFonts w:ascii="Cambria Math" w:eastAsiaTheme="majorEastAsia" w:hAnsi="Cambria Math" w:cstheme="majorBidi"/>
+                  <w:lang w:val="en-GB"/>
+                </w:rPr>
+                <m:t xml:space="preserve"> - </m:t>
+              </m:r>
+            </m:e>
+          </m:d>
+          <m:r>
+            <w:rPr>
+              <w:rFonts w:ascii="Cambria Math" w:eastAsiaTheme="majorEastAsia" w:hAnsi="Cambria Math" w:cstheme="majorBidi"/>
+              <w:lang w:val="en-GB"/>
+            </w:rPr>
+            <m:t xml:space="preserve">*| / </m:t>
+          </m:r>
+          <m:r>
+            <w:rPr>
+              <w:rFonts w:ascii="Cambria Math" w:eastAsiaTheme="majorEastAsia" w:hAnsi="Cambria Math" w:cstheme="majorBidi"/>
+              <w:lang w:val="en-GB"/>
+            </w:rPr>
+            <w:br/>
+          </m:r>
+        </m:oMath>
+        <m:oMath>
+          <m:r>
+            <w:rPr>
+              <w:rFonts w:ascii="Cambria Math" w:eastAsiaTheme="majorEastAsia" w:hAnsi="Cambria Math" w:cstheme="majorBidi"/>
+              <w:lang w:val="en-GB"/>
+            </w:rPr>
+            <m:t xml:space="preserve">P :≔N </m:t>
+          </m:r>
+          <m:d>
+            <m:dPr>
+              <m:begChr m:val="|"/>
+              <m:endChr m:val="|"/>
+              <m:ctrlPr>
+                <w:rPr>
+                  <w:rFonts w:ascii="Cambria Math" w:eastAsiaTheme="majorEastAsia" w:hAnsi="Cambria Math" w:cstheme="majorBidi"/>
+                  <w:i/>
+                  <w:iCs/>
+                  <w:lang w:val="en-GB"/>
+                </w:rPr>
+              </m:ctrlPr>
+            </m:dPr>
+            <m:e>
+              <m:r>
+                <w:rPr>
+                  <w:rFonts w:ascii="Cambria Math" w:eastAsiaTheme="majorEastAsia" w:hAnsi="Cambria Math" w:cstheme="majorBidi"/>
+                  <w:lang w:val="en-GB"/>
+                </w:rPr>
+                <m:t xml:space="preserve"> E </m:t>
+              </m:r>
+            </m:e>
+          </m:d>
+          <m:r>
+            <w:rPr>
+              <w:rFonts w:ascii="Cambria Math" w:eastAsiaTheme="majorEastAsia" w:hAnsi="Cambria Math" w:cstheme="majorBidi"/>
+              <w:lang w:val="en-GB"/>
+            </w:rPr>
+            <m:t xml:space="preserve"> V</m:t>
+          </m:r>
+          <m:r>
+            <w:rPr>
+              <w:rFonts w:ascii="Cambria Math" w:eastAsiaTheme="majorEastAsia" w:hAnsi="Cambria Math" w:cstheme="majorBidi"/>
+              <w:lang w:val="en-GB"/>
+            </w:rPr>
+            <w:br/>
+          </m:r>
+        </m:oMath>
+        <m:oMath>
+          <m:r>
+            <w:rPr>
+              <w:rFonts w:ascii="Cambria Math" w:eastAsiaTheme="majorEastAsia" w:hAnsi="Cambria Math" w:cstheme="majorBidi"/>
+              <w:lang w:val="en-GB"/>
+            </w:rPr>
+            <m:t>L :≔(A</m:t>
+          </m:r>
+          <m:r>
+            <w:rPr>
+              <w:rFonts w:ascii="Cambria Math" w:eastAsiaTheme="majorEastAsia" w:hAnsi="Cambria Math" w:cstheme="majorBidi"/>
+              <w:lang w:val="en-GB"/>
+            </w:rPr>
+            <w:br/>
+          </m:r>
+        </m:oMath>
+        <m:oMath>
+          <m:r>
+            <w:rPr>
+              <w:rFonts w:ascii="Cambria Math" w:eastAsiaTheme="majorEastAsia" w:hAnsi="Cambria Math" w:cstheme="majorBidi"/>
+              <w:lang w:val="en-GB"/>
+            </w:rPr>
+            <m:t>A :≔OP | !V</m:t>
+          </m:r>
+        </m:oMath>
+      </m:oMathPara>
+    </w:p>
+    <w:p>
+      <w:pPr>
+        <w:rPr>
+          <w:rFonts w:asciiTheme="majorHAnsi" w:eastAsiaTheme="majorEastAsia" w:hAnsiTheme="majorHAnsi" w:cstheme="majorBidi"/>
+          <w:iCs/>
+          <w:lang w:val="en-GB"/>
+        </w:rPr>
+      </w:pPr>
+      <w:r>
+        <w:rPr>
+          <w:rFonts w:asciiTheme="majorHAnsi" w:eastAsiaTheme="majorEastAsia" w:hAnsiTheme="majorHAnsi" w:cstheme="majorBidi"/>
+          <w:iCs/>
+          <w:lang w:val="en-GB"/>
+        </w:rPr>
+        <w:t xml:space="preserve">Where we added new </w:t>
+      </w:r>
+      <w:proofErr w:type="spellStart"/>
+      <w:r>
+        <w:rPr>
+          <w:rFonts w:asciiTheme="majorHAnsi" w:eastAsiaTheme="majorEastAsia" w:hAnsiTheme="majorHAnsi" w:cstheme="majorBidi"/>
+          <w:iCs/>
+          <w:lang w:val="en-GB"/>
+        </w:rPr>
+        <w:t>nonterminals</w:t>
+      </w:r>
+      <w:proofErr w:type="spellEnd"/>
+      <w:r>
+        <w:rPr>
+          <w:rFonts w:asciiTheme="majorHAnsi" w:eastAsiaTheme="majorEastAsia" w:hAnsiTheme="majorHAnsi" w:cstheme="majorBidi"/>
+          <w:iCs/>
+          <w:lang w:val="en-GB"/>
+        </w:rPr>
+        <w:t>: L represents the left part of the expression, V represents a variable, and A can stand for “assign” or “arithmetic”, since it can be derived into two different productions that complete the expression into either a statement assigning a value to a variable or an arithmetic operation. Clever, I know.</w:t>
+      </w:r>
+    </w:p>
+    <w:p>
+      <w:pPr>
+        <w:rPr>
+          <w:rFonts w:asciiTheme="majorHAnsi" w:eastAsiaTheme="majorEastAsia" w:hAnsiTheme="majorHAnsi" w:cstheme="majorBidi"/>
+          <w:iCs/>
+          <w:lang w:val="en-GB"/>
+        </w:rPr>
+      </w:pPr>
+    </w:p>
+    <w:p>
+      <w:pPr>
+        <w:rPr>
+          <w:rFonts w:asciiTheme="majorHAnsi" w:eastAsiaTheme="majorEastAsia" w:hAnsiTheme="majorHAnsi" w:cstheme="majorBidi"/>
           <w:lang w:val="en-GB"/>
         </w:rPr>
       </w:pPr>
     </w:p>
     <w:sectPr>
-      <w:headerReference w:type="default" r:id="rId12"/>
+      <w:headerReference w:type="default" r:id="rId13"/>
       <w:pgSz w:w="11906" w:h="16838"/>
       <w:pgMar w:top="1417" w:right="1701" w:bottom="1417" w:left="1701" w:header="708" w:footer="708" w:gutter="0"/>
       <w:pgNumType w:start="0"/>
@@ -2655,6 +3297,95 @@
     </w:lvl>
   </w:abstractNum>
   <w:abstractNum w:abstractNumId="1" w15:restartNumberingAfterBreak="0">
+    <w:nsid w:val="69733F83"/>
+    <w:multiLevelType w:val="hybridMultilevel"/>
+    <w:tmpl w:val="EA925FBE"/>
+    <w:lvl w:ilvl="0" w:tplc="FFFFFFFF">
+      <w:start w:val="1"/>
+      <w:numFmt w:val="decimal"/>
+      <w:lvlText w:val="%1."/>
+      <w:lvlJc w:val="left"/>
+      <w:pPr>
+        <w:ind w:left="720" w:hanging="360"/>
+      </w:pPr>
+      <w:rPr>
+        <w:rFonts w:hint="default"/>
+      </w:rPr>
+    </w:lvl>
+    <w:lvl w:ilvl="1" w:tplc="FFFFFFFF" w:tentative="1">
+      <w:start w:val="1"/>
+      <w:numFmt w:val="lowerLetter"/>
+      <w:lvlText w:val="%2."/>
+      <w:lvlJc w:val="left"/>
+      <w:pPr>
+        <w:ind w:left="1440" w:hanging="360"/>
+      </w:pPr>
+    </w:lvl>
+    <w:lvl w:ilvl="2" w:tplc="FFFFFFFF" w:tentative="1">
+      <w:start w:val="1"/>
+      <w:numFmt w:val="lowerRoman"/>
+      <w:lvlText w:val="%3."/>
+      <w:lvlJc w:val="right"/>
+      <w:pPr>
+        <w:ind w:left="2160" w:hanging="180"/>
+      </w:pPr>
+    </w:lvl>
+    <w:lvl w:ilvl="3" w:tplc="FFFFFFFF" w:tentative="1">
+      <w:start w:val="1"/>
+      <w:numFmt w:val="decimal"/>
+      <w:lvlText w:val="%4."/>
+      <w:lvlJc w:val="left"/>
+      <w:pPr>
+        <w:ind w:left="2880" w:hanging="360"/>
+      </w:pPr>
+    </w:lvl>
+    <w:lvl w:ilvl="4" w:tplc="FFFFFFFF" w:tentative="1">
+      <w:start w:val="1"/>
+      <w:numFmt w:val="lowerLetter"/>
+      <w:lvlText w:val="%5."/>
+      <w:lvlJc w:val="left"/>
+      <w:pPr>
+        <w:ind w:left="3600" w:hanging="360"/>
+      </w:pPr>
+    </w:lvl>
+    <w:lvl w:ilvl="5" w:tplc="FFFFFFFF" w:tentative="1">
+      <w:start w:val="1"/>
+      <w:numFmt w:val="lowerRoman"/>
+      <w:lvlText w:val="%6."/>
+      <w:lvlJc w:val="right"/>
+      <w:pPr>
+        <w:ind w:left="4320" w:hanging="180"/>
+      </w:pPr>
+    </w:lvl>
+    <w:lvl w:ilvl="6" w:tplc="FFFFFFFF" w:tentative="1">
+      <w:start w:val="1"/>
+      <w:numFmt w:val="decimal"/>
+      <w:lvlText w:val="%7."/>
+      <w:lvlJc w:val="left"/>
+      <w:pPr>
+        <w:ind w:left="5040" w:hanging="360"/>
+      </w:pPr>
+    </w:lvl>
+    <w:lvl w:ilvl="7" w:tplc="FFFFFFFF" w:tentative="1">
+      <w:start w:val="1"/>
+      <w:numFmt w:val="lowerLetter"/>
+      <w:lvlText w:val="%8."/>
+      <w:lvlJc w:val="left"/>
+      <w:pPr>
+        <w:ind w:left="5760" w:hanging="360"/>
+      </w:pPr>
+    </w:lvl>
+    <w:lvl w:ilvl="8" w:tplc="FFFFFFFF" w:tentative="1">
+      <w:start w:val="1"/>
+      <w:numFmt w:val="lowerRoman"/>
+      <w:lvlText w:val="%9."/>
+      <w:lvlJc w:val="right"/>
+      <w:pPr>
+        <w:ind w:left="6480" w:hanging="180"/>
+      </w:pPr>
+    </w:lvl>
+  </w:abstractNum>
+  <w:abstractNum w:abstractNumId="2" w15:restartNumberingAfterBreak="0">
     <w:nsid w:val="6B63777A"/>
     <w:multiLevelType w:val="hybridMultilevel"/>
     <w:tmpl w:val="A4BC7208"/>
@@ -2744,10 +3475,13 @@
     </w:lvl>
   </w:abstractNum>
   <w:num w:numId="1" w16cid:durableId="2133593664">
-    <w:abstractNumId w:val="1"/>
+    <w:abstractNumId w:val="2"/>
   </w:num>
   <w:num w:numId="2" w16cid:durableId="1990863176">
     <w:abstractNumId w:val="0"/>
+  </w:num>
+  <w:num w:numId="3" w16cid:durableId="1460756696">
+    <w:abstractNumId w:val="1"/>
   </w:num>
 </w:numbering>
 </file>
@@ -3381,6 +4115,84 @@
       </w:tblBorders>
     </w:tblPr>
   </w:style>
+  <w:style w:type="paragraph" w:styleId="HTMLconformatoprevio">
+    <w:name w:val="HTML Preformatted"/>
+    <w:basedOn w:val="Normal"/>
+    <w:link w:val="HTMLconformatoprevioCar"/>
+    <w:uiPriority w:val="99"/>
+    <w:semiHidden/>
+    <w:unhideWhenUsed/>
+    <w:rsid w:val="001918EA"/>
+    <w:pPr>
+      <w:tabs>
+        <w:tab w:val="left" w:pos="916"/>
+        <w:tab w:val="left" w:pos="1832"/>
+        <w:tab w:val="left" w:pos="2748"/>
+        <w:tab w:val="left" w:pos="3664"/>
+        <w:tab w:val="left" w:pos="4580"/>
+        <w:tab w:val="left" w:pos="5496"/>
+        <w:tab w:val="left" w:pos="6412"/>
+        <w:tab w:val="left" w:pos="7328"/>
+        <w:tab w:val="left" w:pos="8244"/>
+        <w:tab w:val="left" w:pos="9160"/>
+        <w:tab w:val="left" w:pos="10076"/>
+        <w:tab w:val="left" w:pos="10992"/>
+        <w:tab w:val="left" w:pos="11908"/>
+        <w:tab w:val="left" w:pos="12824"/>
+        <w:tab w:val="left" w:pos="13740"/>
+        <w:tab w:val="left" w:pos="14656"/>
+      </w:tabs>
+      <w:spacing w:after="0" w:line="240" w:lineRule="auto"/>
+    </w:pPr>
+    <w:rPr>
+      <w:rFonts w:ascii="Courier New" w:eastAsia="Times New Roman" w:hAnsi="Courier New" w:cs="Courier New"/>
+      <w:sz w:val="20"/>
+      <w:szCs w:val="20"/>
+      <w:lang w:eastAsia="es-ES"/>
+    </w:rPr>
+  </w:style>
+  <w:style w:type="character" w:customStyle="1" w:styleId="HTMLconformatoprevioCar">
+    <w:name w:val="HTML con formato previo Car"/>
+    <w:basedOn w:val="Fuentedeprrafopredeter"/>
+    <w:link w:val="HTMLconformatoprevio"/>
+    <w:uiPriority w:val="99"/>
+    <w:semiHidden/>
+    <w:rsid w:val="001918EA"/>
+    <w:rPr>
+      <w:rFonts w:ascii="Courier New" w:eastAsia="Times New Roman" w:hAnsi="Courier New" w:cs="Courier New"/>
+      <w:sz w:val="20"/>
+      <w:szCs w:val="20"/>
+      <w:lang w:eastAsia="es-ES"/>
+    </w:rPr>
+  </w:style>
+  <w:style w:type="character" w:customStyle="1" w:styleId="text-sc-125xb1i-0">
+    <w:name w:val="text-sc-125xb1i-0"/>
+    <w:basedOn w:val="Fuentedeprrafopredeter"/>
+    <w:rsid w:val="001918EA"/>
+  </w:style>
+  <w:style w:type="character" w:styleId="Hipervnculo">
+    <w:name w:val="Hyperlink"/>
+    <w:basedOn w:val="Fuentedeprrafopredeter"/>
+    <w:uiPriority w:val="99"/>
+    <w:unhideWhenUsed/>
+    <w:rsid w:val="001918EA"/>
+    <w:rPr>
+      <w:color w:val="0563C1" w:themeColor="hyperlink"/>
+      <w:u w:val="single"/>
+    </w:rPr>
+  </w:style>
+  <w:style w:type="character" w:styleId="Mencinsinresolver">
+    <w:name w:val="Unresolved Mention"/>
+    <w:basedOn w:val="Fuentedeprrafopredeter"/>
+    <w:uiPriority w:val="99"/>
+    <w:semiHidden/>
+    <w:unhideWhenUsed/>
+    <w:rsid w:val="001918EA"/>
+    <w:rPr>
+      <w:color w:val="605E5C"/>
+      <w:shd w:val="clear" w:color="auto" w:fill="E1DFDD"/>
+    </w:rPr>
+  </w:style>
 </w:styles>
 </file>
 

</xml_diff>